<commit_message>
JS Task 2 final
</commit_message>
<xml_diff>
--- a/JS_task_2/JS Fundamentals-Homework-2.docx
+++ b/JS_task_2/JS Fundamentals-Homework-2.docx
@@ -349,13 +349,15 @@
           <w:rFonts w:asciiTheme="majorHAnsi" w:hAnsiTheme="majorHAnsi"/>
           <w:sz w:val="28"/>
           <w:szCs w:val="28"/>
-        </w:rPr>
-      </w:pPr>
-      <w:r>
-        <w:rPr>
-          <w:rFonts w:asciiTheme="majorHAnsi" w:hAnsiTheme="majorHAnsi"/>
-          <w:sz w:val="28"/>
-          <w:szCs w:val="28"/>
+          <w:highlight w:val="yellow"/>
+        </w:rPr>
+      </w:pPr>
+      <w:r>
+        <w:rPr>
+          <w:rFonts w:asciiTheme="majorHAnsi" w:hAnsiTheme="majorHAnsi"/>
+          <w:sz w:val="28"/>
+          <w:szCs w:val="28"/>
+          <w:highlight w:val="yellow"/>
         </w:rPr>
         <w:t xml:space="preserve">1) </w:t>
       </w:r>
@@ -364,22 +366,16 @@
           <w:rFonts w:asciiTheme="majorHAnsi" w:hAnsiTheme="majorHAnsi"/>
           <w:sz w:val="28"/>
           <w:szCs w:val="28"/>
-        </w:rPr>
-        <w:t xml:space="preserve">Use </w:t>
-      </w:r>
-      <w:r>
-        <w:rPr>
-          <w:rFonts w:asciiTheme="majorHAnsi" w:hAnsiTheme="majorHAnsi"/>
-          <w:sz w:val="28"/>
-          <w:szCs w:val="28"/>
-        </w:rPr>
-        <w:t>plugin sortable</w:t>
-      </w:r>
-      <w:r>
-        <w:rPr>
-          <w:rFonts w:asciiTheme="majorHAnsi" w:hAnsiTheme="majorHAnsi"/>
-          <w:sz w:val="28"/>
-          <w:szCs w:val="28"/>
+          <w:highlight w:val="yellow"/>
+        </w:rPr>
+        <w:t>Use plugin sortable</w:t>
+      </w:r>
+      <w:r>
+        <w:rPr>
+          <w:rFonts w:asciiTheme="majorHAnsi" w:hAnsiTheme="majorHAnsi"/>
+          <w:sz w:val="28"/>
+          <w:szCs w:val="28"/>
+          <w:highlight w:val="yellow"/>
         </w:rPr>
         <w:t xml:space="preserve"> for tab</w:t>
       </w:r>
@@ -388,6 +384,7 @@
           <w:rFonts w:asciiTheme="majorHAnsi" w:hAnsiTheme="majorHAnsi"/>
           <w:sz w:val="28"/>
           <w:szCs w:val="28"/>
+          <w:highlight w:val="yellow"/>
         </w:rPr>
         <w:t xml:space="preserve"> boxes</w:t>
       </w:r>
@@ -396,6 +393,7 @@
           <w:rFonts w:asciiTheme="majorHAnsi" w:hAnsiTheme="majorHAnsi"/>
           <w:sz w:val="28"/>
           <w:szCs w:val="28"/>
+          <w:highlight w:val="yellow"/>
         </w:rPr>
         <w:t xml:space="preserve"> implementation</w:t>
       </w:r>
@@ -404,6 +402,7 @@
           <w:rFonts w:asciiTheme="majorHAnsi" w:hAnsiTheme="majorHAnsi"/>
           <w:sz w:val="28"/>
           <w:szCs w:val="28"/>
+          <w:highlight w:val="yellow"/>
         </w:rPr>
         <w:t>:</w:t>
       </w:r>
@@ -414,15 +413,17 @@
           <w:rFonts w:asciiTheme="majorHAnsi" w:hAnsiTheme="majorHAnsi"/>
           <w:sz w:val="28"/>
           <w:szCs w:val="28"/>
-        </w:rPr>
-      </w:pPr>
-    </w:p>
-    <w:p>
-      <w:pPr>
-        <w:rPr>
-          <w:rFonts w:asciiTheme="majorHAnsi" w:hAnsiTheme="majorHAnsi"/>
-          <w:sz w:val="28"/>
-          <w:szCs w:val="28"/>
+          <w:highlight w:val="yellow"/>
+        </w:rPr>
+      </w:pPr>
+    </w:p>
+    <w:p>
+      <w:pPr>
+        <w:rPr>
+          <w:rFonts w:asciiTheme="majorHAnsi" w:hAnsiTheme="majorHAnsi"/>
+          <w:sz w:val="28"/>
+          <w:szCs w:val="28"/>
+          <w:highlight w:val="yellow"/>
         </w:rPr>
       </w:pPr>
       <w:hyperlink r:id="rId5" w:history="1">
@@ -432,6 +433,7 @@
             <w:rFonts w:asciiTheme="majorHAnsi" w:hAnsiTheme="majorHAnsi"/>
             <w:sz w:val="28"/>
             <w:szCs w:val="28"/>
+            <w:highlight w:val="yellow"/>
           </w:rPr>
           <w:t>http://isotope.metafizzy.co/</w:t>
         </w:r>
@@ -443,48 +445,36 @@
           <w:rFonts w:asciiTheme="majorHAnsi" w:hAnsiTheme="majorHAnsi"/>
           <w:sz w:val="28"/>
           <w:szCs w:val="28"/>
-        </w:rPr>
-      </w:pPr>
-    </w:p>
-    <w:p>
-      <w:pPr>
-        <w:rPr>
-          <w:rFonts w:asciiTheme="majorHAnsi" w:hAnsiTheme="majorHAnsi"/>
-          <w:sz w:val="28"/>
-          <w:szCs w:val="28"/>
-        </w:rPr>
-      </w:pPr>
-      <w:r>
-        <w:rPr>
-          <w:rFonts w:asciiTheme="majorHAnsi" w:hAnsiTheme="majorHAnsi"/>
-          <w:sz w:val="28"/>
-          <w:szCs w:val="28"/>
-        </w:rPr>
-        <w:t>R</w:t>
-      </w:r>
-      <w:r>
-        <w:rPr>
-          <w:rFonts w:asciiTheme="majorHAnsi" w:hAnsiTheme="majorHAnsi"/>
-          <w:sz w:val="28"/>
-          <w:szCs w:val="28"/>
-        </w:rPr>
-        <w:t>equirements</w:t>
-      </w:r>
-      <w:r>
-        <w:rPr>
-          <w:rFonts w:asciiTheme="majorHAnsi" w:hAnsiTheme="majorHAnsi"/>
-          <w:sz w:val="28"/>
-          <w:szCs w:val="28"/>
-        </w:rPr>
-        <w:t>:</w:t>
-      </w:r>
-    </w:p>
-    <w:p>
-      <w:pPr>
-        <w:rPr>
-          <w:rFonts w:asciiTheme="majorHAnsi" w:hAnsiTheme="majorHAnsi"/>
-          <w:sz w:val="28"/>
-          <w:szCs w:val="28"/>
+          <w:highlight w:val="yellow"/>
+        </w:rPr>
+      </w:pPr>
+    </w:p>
+    <w:p>
+      <w:pPr>
+        <w:rPr>
+          <w:rFonts w:asciiTheme="majorHAnsi" w:hAnsiTheme="majorHAnsi"/>
+          <w:sz w:val="28"/>
+          <w:szCs w:val="28"/>
+          <w:highlight w:val="yellow"/>
+        </w:rPr>
+      </w:pPr>
+      <w:r>
+        <w:rPr>
+          <w:rFonts w:asciiTheme="majorHAnsi" w:hAnsiTheme="majorHAnsi"/>
+          <w:sz w:val="28"/>
+          <w:szCs w:val="28"/>
+          <w:highlight w:val="yellow"/>
+        </w:rPr>
+        <w:t>Requirements:</w:t>
+      </w:r>
+    </w:p>
+    <w:p>
+      <w:pPr>
+        <w:rPr>
+          <w:rFonts w:asciiTheme="majorHAnsi" w:hAnsiTheme="majorHAnsi"/>
+          <w:sz w:val="28"/>
+          <w:szCs w:val="28"/>
+          <w:highlight w:val="yellow"/>
         </w:rPr>
       </w:pPr>
     </w:p>
@@ -499,13 +489,15 @@
           <w:rFonts w:asciiTheme="majorHAnsi" w:hAnsiTheme="majorHAnsi"/>
           <w:sz w:val="28"/>
           <w:szCs w:val="28"/>
-        </w:rPr>
-      </w:pPr>
-      <w:r>
-        <w:rPr>
-          <w:rFonts w:asciiTheme="majorHAnsi" w:hAnsiTheme="majorHAnsi"/>
-          <w:sz w:val="28"/>
-          <w:szCs w:val="28"/>
+          <w:highlight w:val="yellow"/>
+        </w:rPr>
+      </w:pPr>
+      <w:r>
+        <w:rPr>
+          <w:rFonts w:asciiTheme="majorHAnsi" w:hAnsiTheme="majorHAnsi"/>
+          <w:sz w:val="28"/>
+          <w:szCs w:val="28"/>
+          <w:highlight w:val="yellow"/>
         </w:rPr>
         <w:t xml:space="preserve">User should to be able </w:t>
       </w:r>
@@ -514,6 +506,7 @@
           <w:rFonts w:asciiTheme="majorHAnsi" w:hAnsiTheme="majorHAnsi"/>
           <w:sz w:val="28"/>
           <w:szCs w:val="28"/>
+          <w:highlight w:val="yellow"/>
         </w:rPr>
         <w:t>look all</w:t>
       </w:r>
@@ -522,6 +515,7 @@
           <w:rFonts w:asciiTheme="majorHAnsi" w:hAnsiTheme="majorHAnsi"/>
           <w:sz w:val="28"/>
           <w:szCs w:val="28"/>
+          <w:highlight w:val="yellow"/>
         </w:rPr>
         <w:t xml:space="preserve"> boxes </w:t>
       </w:r>
@@ -530,6 +524,7 @@
           <w:rFonts w:asciiTheme="majorHAnsi" w:hAnsiTheme="majorHAnsi"/>
           <w:sz w:val="28"/>
           <w:szCs w:val="28"/>
+          <w:highlight w:val="yellow"/>
         </w:rPr>
         <w:t>and filtered them by rules.</w:t>
       </w:r>
@@ -542,13 +537,15 @@
           <w:rFonts w:asciiTheme="majorHAnsi" w:hAnsiTheme="majorHAnsi"/>
           <w:sz w:val="28"/>
           <w:szCs w:val="28"/>
-        </w:rPr>
-      </w:pPr>
-      <w:r>
-        <w:rPr>
-          <w:rFonts w:asciiTheme="majorHAnsi" w:hAnsiTheme="majorHAnsi"/>
-          <w:sz w:val="28"/>
-          <w:szCs w:val="28"/>
+          <w:highlight w:val="yellow"/>
+        </w:rPr>
+      </w:pPr>
+      <w:r>
+        <w:rPr>
+          <w:rFonts w:asciiTheme="majorHAnsi" w:hAnsiTheme="majorHAnsi"/>
+          <w:sz w:val="28"/>
+          <w:szCs w:val="28"/>
+          <w:highlight w:val="yellow"/>
         </w:rPr>
         <w:t xml:space="preserve">- Please don’t forget for slider transition inside the </w:t>
       </w:r>
@@ -558,6 +555,7 @@
           <w:rFonts w:asciiTheme="majorHAnsi" w:hAnsiTheme="majorHAnsi"/>
           <w:sz w:val="28"/>
           <w:szCs w:val="28"/>
+          <w:highlight w:val="yellow"/>
         </w:rPr>
         <w:t>particular  tab</w:t>
       </w:r>
@@ -567,6 +565,7 @@
           <w:rFonts w:asciiTheme="majorHAnsi" w:hAnsiTheme="majorHAnsi"/>
           <w:sz w:val="28"/>
           <w:szCs w:val="28"/>
+          <w:highlight w:val="yellow"/>
         </w:rPr>
         <w:t xml:space="preserve"> box</w:t>
       </w:r>
@@ -575,6 +574,7 @@
           <w:rFonts w:asciiTheme="majorHAnsi" w:hAnsiTheme="majorHAnsi"/>
           <w:sz w:val="28"/>
           <w:szCs w:val="28"/>
+          <w:highlight w:val="yellow"/>
         </w:rPr>
         <w:t>;</w:t>
       </w:r>
@@ -585,49 +585,38 @@
           <w:rFonts w:asciiTheme="majorHAnsi" w:hAnsiTheme="majorHAnsi"/>
           <w:sz w:val="28"/>
           <w:szCs w:val="28"/>
-        </w:rPr>
-      </w:pPr>
-    </w:p>
-    <w:p>
-      <w:pPr>
-        <w:rPr>
-          <w:rFonts w:asciiTheme="majorHAnsi" w:hAnsiTheme="majorHAnsi"/>
-          <w:sz w:val="28"/>
-          <w:szCs w:val="28"/>
-        </w:rPr>
-      </w:pPr>
-      <w:r>
-        <w:rPr>
-          <w:rFonts w:asciiTheme="majorHAnsi" w:hAnsiTheme="majorHAnsi"/>
-          <w:sz w:val="28"/>
-          <w:szCs w:val="28"/>
-        </w:rPr>
-        <w:t xml:space="preserve">Look for video </w:t>
-      </w:r>
-      <w:r>
-        <w:rPr>
-          <w:rFonts w:asciiTheme="majorHAnsi" w:hAnsiTheme="majorHAnsi"/>
-          <w:sz w:val="28"/>
-          <w:szCs w:val="28"/>
-        </w:rPr>
-        <w:t>tabs-sotope.mov</w:t>
-      </w:r>
-      <w:r>
-        <w:rPr>
-          <w:rFonts w:asciiTheme="majorHAnsi" w:hAnsiTheme="majorHAnsi"/>
-          <w:sz w:val="28"/>
-          <w:szCs w:val="28"/>
-        </w:rPr>
-        <w:t xml:space="preserve"> – in the materials folder.</w:t>
-      </w:r>
-      <w:r>
-        <w:rPr>
-          <w:rFonts w:asciiTheme="majorHAnsi" w:hAnsiTheme="majorHAnsi"/>
-          <w:sz w:val="28"/>
-          <w:szCs w:val="28"/>
+          <w:highlight w:val="yellow"/>
+        </w:rPr>
+      </w:pPr>
+    </w:p>
+    <w:p>
+      <w:pPr>
+        <w:rPr>
+          <w:rFonts w:asciiTheme="majorHAnsi" w:hAnsiTheme="majorHAnsi"/>
+          <w:sz w:val="28"/>
+          <w:szCs w:val="28"/>
+        </w:rPr>
+      </w:pPr>
+      <w:r>
+        <w:rPr>
+          <w:rFonts w:asciiTheme="majorHAnsi" w:hAnsiTheme="majorHAnsi"/>
+          <w:sz w:val="28"/>
+          <w:szCs w:val="28"/>
+          <w:highlight w:val="yellow"/>
+        </w:rPr>
+        <w:t>Look for video tabs-sotope.mov – in the materials folder.</w:t>
+      </w:r>
+      <w:r>
+        <w:rPr>
+          <w:rFonts w:asciiTheme="majorHAnsi" w:hAnsiTheme="majorHAnsi"/>
+          <w:sz w:val="28"/>
+          <w:szCs w:val="28"/>
+          <w:highlight w:val="yellow"/>
         </w:rPr>
         <w:t xml:space="preserve"> (1 point)</w:t>
       </w:r>
+      <w:bookmarkStart w:id="0" w:name="_GoBack"/>
+      <w:bookmarkEnd w:id="0"/>
     </w:p>
     <w:p>
       <w:pPr>
@@ -736,15 +725,25 @@
           <w:rFonts w:asciiTheme="majorHAnsi" w:hAnsiTheme="majorHAnsi"/>
           <w:sz w:val="28"/>
           <w:szCs w:val="28"/>
-        </w:rPr>
-      </w:pPr>
-      <w:r>
-        <w:rPr>
-          <w:rFonts w:asciiTheme="majorHAnsi" w:hAnsiTheme="majorHAnsi"/>
-          <w:sz w:val="28"/>
-          <w:szCs w:val="28"/>
-        </w:rPr>
-        <w:t xml:space="preserve">  1. Name for skill -  length should not be more than 100 characters</w:t>
+          <w:highlight w:val="yellow"/>
+        </w:rPr>
+      </w:pPr>
+      <w:r>
+        <w:rPr>
+          <w:rFonts w:asciiTheme="majorHAnsi" w:hAnsiTheme="majorHAnsi"/>
+          <w:sz w:val="28"/>
+          <w:szCs w:val="28"/>
+        </w:rPr>
+        <w:t xml:space="preserve">  </w:t>
+      </w:r>
+      <w:r>
+        <w:rPr>
+          <w:rFonts w:asciiTheme="majorHAnsi" w:hAnsiTheme="majorHAnsi"/>
+          <w:sz w:val="28"/>
+          <w:szCs w:val="28"/>
+          <w:highlight w:val="yellow"/>
+        </w:rPr>
+        <w:t>1. Name for skill -  length should not be more than 100 characters</w:t>
       </w:r>
     </w:p>
     <w:p>
@@ -761,6 +760,7 @@
           <w:rFonts w:asciiTheme="majorHAnsi" w:hAnsiTheme="majorHAnsi"/>
           <w:sz w:val="28"/>
           <w:szCs w:val="28"/>
+          <w:highlight w:val="yellow"/>
         </w:rPr>
         <w:t xml:space="preserve">  2. Skill range should be not more that 100 point!</w:t>
       </w:r>
@@ -1068,8 +1068,6 @@
         </w:rPr>
         <w:t xml:space="preserve"> (1 point)</w:t>
       </w:r>
-      <w:bookmarkStart w:id="0" w:name="_GoBack"/>
-      <w:bookmarkEnd w:id="0"/>
     </w:p>
     <w:p>
       <w:pPr>

</xml_diff>